<commit_message>
add new template activities
</commit_message>
<xml_diff>
--- a/Doc/Tomore 接口说明文档.docx
+++ b/Doc/Tomore 接口说明文档.docx
@@ -5,6 +5,9 @@
     <w:p>
       <w:pPr>
         <w:jc w:val="center"/>
+        <w:rPr>
+          <w:rFonts w:hint="eastAsia"/>
+        </w:rPr>
       </w:pPr>
       <w:proofErr w:type="spellStart"/>
       <w:r>
@@ -29,6 +32,452 @@
         </w:rPr>
         <w:t>接口说明文档</w:t>
       </w:r>
+    </w:p>
+    <w:p>
+      <w:pPr>
+        <w:jc w:val="center"/>
+        <w:rPr>
+          <w:rFonts w:hint="eastAsia"/>
+        </w:rPr>
+      </w:pPr>
+    </w:p>
+    <w:p>
+      <w:pPr>
+        <w:jc w:val="center"/>
+        <w:rPr>
+          <w:rFonts w:hint="eastAsia"/>
+        </w:rPr>
+      </w:pPr>
+    </w:p>
+    <w:p>
+      <w:pPr>
+        <w:jc w:val="center"/>
+      </w:pPr>
+    </w:p>
+    <w:p>
+      <w:pPr>
+        <w:rPr>
+          <w:rFonts w:hint="eastAsia"/>
+        </w:rPr>
+      </w:pPr>
+    </w:p>
+    <w:p>
+      <w:pPr>
+        <w:pStyle w:val="ListParagraph"/>
+        <w:numPr>
+          <w:ilvl w:val="0"/>
+          <w:numId w:val="2"/>
+        </w:numPr>
+        <w:ind w:firstLineChars="0"/>
+      </w:pPr>
+      <w:r>
+        <w:rPr>
+          <w:rFonts w:hint="eastAsia"/>
+        </w:rPr>
+        <w:t>多聊板块（</w:t>
+      </w:r>
+      <w:r>
+        <w:rPr>
+          <w:rFonts w:hint="eastAsia"/>
+          <w:highlight w:val="red"/>
+        </w:rPr>
+        <w:t>列表</w:t>
+      </w:r>
+      <w:r>
+        <w:rPr>
+          <w:rFonts w:hint="eastAsia"/>
+        </w:rPr>
+        <w:t>，点赞，回复，点击返回</w:t>
+      </w:r>
+      <w:proofErr w:type="gramStart"/>
+      <w:r>
+        <w:rPr>
+          <w:rFonts w:hint="eastAsia"/>
+          <w:highlight w:val="red"/>
+        </w:rPr>
+        <w:t>回复列带详情</w:t>
+      </w:r>
+      <w:proofErr w:type="spellStart"/>
+      <w:proofErr w:type="gramEnd"/>
+      <w:r>
+        <w:rPr>
+          <w:rFonts w:ascii="Consolas" w:hAnsi="Consolas" w:cs="Consolas"/>
+          <w:color w:val="000000"/>
+          <w:kern w:val="0"/>
+          <w:sz w:val="20"/>
+          <w:szCs w:val="20"/>
+          <w:highlight w:val="blue"/>
+        </w:rPr>
+        <w:t>ThreadReplyActivity</w:t>
+      </w:r>
+      <w:proofErr w:type="spellEnd"/>
+      <w:r>
+        <w:rPr>
+          <w:rFonts w:hint="eastAsia"/>
+        </w:rPr>
+        <w:t>，点头像到</w:t>
+      </w:r>
+      <w:r>
+        <w:rPr>
+          <w:rFonts w:hint="eastAsia"/>
+          <w:highlight w:val="red"/>
+        </w:rPr>
+        <w:t>个人中心</w:t>
+      </w:r>
+      <w:proofErr w:type="spellStart"/>
+      <w:r>
+        <w:rPr>
+          <w:rFonts w:ascii="Consolas" w:hAnsi="Consolas" w:cs="Consolas"/>
+          <w:color w:val="000000"/>
+          <w:kern w:val="0"/>
+          <w:sz w:val="20"/>
+          <w:szCs w:val="20"/>
+          <w:highlight w:val="blue"/>
+        </w:rPr>
+        <w:t>UserInformationActivity</w:t>
+      </w:r>
+      <w:proofErr w:type="spellEnd"/>
+      <w:r>
+        <w:rPr>
+          <w:rFonts w:hint="eastAsia"/>
+        </w:rPr>
+        <w:t>，个人中心部分和个人帖子列表，</w:t>
+      </w:r>
+      <w:r>
+        <w:rPr>
+          <w:rFonts w:hint="eastAsia"/>
+          <w:highlight w:val="red"/>
+        </w:rPr>
+        <w:t>分类筛选帖子</w:t>
+      </w:r>
+      <w:r>
+        <w:rPr>
+          <w:rFonts w:hint="eastAsia"/>
+        </w:rPr>
+        <w:t>，</w:t>
+      </w:r>
+      <w:r>
+        <w:rPr>
+          <w:rFonts w:hint="eastAsia"/>
+          <w:highlight w:val="red"/>
+        </w:rPr>
+        <w:t>推荐人物列表</w:t>
+      </w:r>
+      <w:r>
+        <w:rPr>
+          <w:rFonts w:hint="eastAsia"/>
+        </w:rPr>
+        <w:t>，</w:t>
+      </w:r>
+      <w:proofErr w:type="gramStart"/>
+      <w:r>
+        <w:rPr>
+          <w:rFonts w:hint="eastAsia"/>
+          <w:highlight w:val="red"/>
+        </w:rPr>
+        <w:t>多摇</w:t>
+      </w:r>
+      <w:r>
+        <w:rPr>
+          <w:rFonts w:hint="eastAsia"/>
+        </w:rPr>
+        <w:t>板块</w:t>
+      </w:r>
+      <w:proofErr w:type="spellStart"/>
+      <w:proofErr w:type="gramEnd"/>
+      <w:r>
+        <w:rPr>
+          <w:rFonts w:ascii="Consolas" w:hAnsi="Consolas" w:cs="Consolas"/>
+          <w:color w:val="000000"/>
+          <w:kern w:val="0"/>
+          <w:sz w:val="20"/>
+          <w:szCs w:val="20"/>
+          <w:highlight w:val="blue"/>
+        </w:rPr>
+        <w:t>DuoyaoActivity</w:t>
+      </w:r>
+      <w:proofErr w:type="spellEnd"/>
+      <w:r>
+        <w:rPr>
+          <w:rFonts w:hint="eastAsia"/>
+        </w:rPr>
+        <w:t>，</w:t>
+      </w:r>
+      <w:proofErr w:type="gramStart"/>
+      <w:r>
+        <w:rPr>
+          <w:rFonts w:hint="eastAsia"/>
+          <w:highlight w:val="red"/>
+        </w:rPr>
+        <w:t>多摇搜索</w:t>
+      </w:r>
+      <w:proofErr w:type="gramEnd"/>
+      <w:r>
+        <w:rPr>
+          <w:rFonts w:hint="eastAsia"/>
+        </w:rPr>
+        <w:t>和结果</w:t>
+      </w:r>
+      <w:proofErr w:type="spellStart"/>
+      <w:r>
+        <w:rPr>
+          <w:rFonts w:ascii="Consolas" w:hAnsi="Consolas" w:cs="Consolas"/>
+          <w:color w:val="000000"/>
+          <w:kern w:val="0"/>
+          <w:sz w:val="20"/>
+          <w:szCs w:val="20"/>
+          <w:highlight w:val="blue"/>
+        </w:rPr>
+        <w:t>SearchListActivity</w:t>
+      </w:r>
+      <w:proofErr w:type="spellEnd"/>
+      <w:r>
+        <w:rPr>
+          <w:rFonts w:hint="eastAsia"/>
+        </w:rPr>
+        <w:t>，</w:t>
+      </w:r>
+      <w:r>
+        <w:rPr>
+          <w:rFonts w:hint="eastAsia"/>
+          <w:highlight w:val="red"/>
+        </w:rPr>
+        <w:t>活动</w:t>
+      </w:r>
+      <w:r>
+        <w:rPr>
+          <w:rFonts w:hint="eastAsia"/>
+        </w:rPr>
+        <w:t>，</w:t>
+      </w:r>
+      <w:r>
+        <w:rPr>
+          <w:rFonts w:hint="eastAsia"/>
+          <w:highlight w:val="red"/>
+        </w:rPr>
+        <w:t>活动列表</w:t>
+      </w:r>
+      <w:proofErr w:type="spellStart"/>
+      <w:r>
+        <w:rPr>
+          <w:rFonts w:ascii="Consolas" w:hAnsi="Consolas" w:cs="Consolas"/>
+          <w:color w:val="000000"/>
+          <w:kern w:val="0"/>
+          <w:sz w:val="20"/>
+          <w:szCs w:val="20"/>
+          <w:highlight w:val="blue"/>
+        </w:rPr>
+        <w:t>EventListActivity</w:t>
+      </w:r>
+      <w:proofErr w:type="spellEnd"/>
+      <w:r>
+        <w:rPr>
+          <w:rFonts w:hint="eastAsia"/>
+          <w:highlight w:val="red"/>
+        </w:rPr>
+        <w:t>和详情</w:t>
+      </w:r>
+      <w:proofErr w:type="spellStart"/>
+      <w:r>
+        <w:rPr>
+          <w:rFonts w:ascii="Consolas" w:hAnsi="Consolas" w:cs="Consolas"/>
+          <w:color w:val="000000"/>
+          <w:kern w:val="0"/>
+          <w:sz w:val="20"/>
+          <w:szCs w:val="20"/>
+          <w:highlight w:val="blue"/>
+        </w:rPr>
+        <w:t>EventDetailsActivity</w:t>
+      </w:r>
+      <w:proofErr w:type="spellEnd"/>
+      <w:r>
+        <w:rPr>
+          <w:rFonts w:hint="eastAsia"/>
+        </w:rPr>
+        <w:t>，活动人物点赞，能参加活动）</w:t>
+      </w:r>
+    </w:p>
+    <w:p>
+      <w:pPr>
+        <w:pStyle w:val="ListParagraph"/>
+        <w:numPr>
+          <w:ilvl w:val="0"/>
+          <w:numId w:val="2"/>
+        </w:numPr>
+        <w:ind w:firstLineChars="0"/>
+      </w:pPr>
+      <w:r>
+        <w:rPr>
+          <w:rFonts w:hint="eastAsia"/>
+        </w:rPr>
+        <w:t>我的部分：</w:t>
+      </w:r>
+      <w:r>
+        <w:rPr>
+          <w:rFonts w:hint="eastAsia"/>
+          <w:highlight w:val="red"/>
+        </w:rPr>
+        <w:t>粉丝</w:t>
+      </w:r>
+      <w:r>
+        <w:rPr>
+          <w:rFonts w:hint="eastAsia"/>
+        </w:rPr>
+        <w:t>，</w:t>
+      </w:r>
+      <w:r>
+        <w:rPr>
+          <w:rFonts w:hint="eastAsia"/>
+          <w:highlight w:val="red"/>
+        </w:rPr>
+        <w:t>关注</w:t>
+      </w:r>
+      <w:r>
+        <w:rPr>
+          <w:rFonts w:hint="eastAsia"/>
+        </w:rPr>
+        <w:t>，</w:t>
+      </w:r>
+      <w:r>
+        <w:rPr>
+          <w:rFonts w:hint="eastAsia"/>
+          <w:highlight w:val="red"/>
+        </w:rPr>
+        <w:t>黑名单列表</w:t>
+      </w:r>
+      <w:r>
+        <w:rPr>
+          <w:rFonts w:hint="eastAsia"/>
+        </w:rPr>
+        <w:t>，</w:t>
+      </w:r>
+      <w:proofErr w:type="gramStart"/>
+      <w:r>
+        <w:rPr>
+          <w:rFonts w:hint="eastAsia"/>
+          <w:highlight w:val="red"/>
+        </w:rPr>
+        <w:t>点赞列表</w:t>
+      </w:r>
+      <w:proofErr w:type="spellStart"/>
+      <w:proofErr w:type="gramEnd"/>
+      <w:r>
+        <w:rPr>
+          <w:rFonts w:ascii="Consolas" w:hAnsi="Consolas" w:cs="Consolas"/>
+          <w:color w:val="000000"/>
+          <w:kern w:val="0"/>
+          <w:sz w:val="20"/>
+          <w:szCs w:val="20"/>
+          <w:highlight w:val="blue"/>
+          <w:u w:val="single"/>
+        </w:rPr>
+        <w:t>MyReplyListActivity</w:t>
+      </w:r>
+      <w:proofErr w:type="spellEnd"/>
+      <w:r>
+        <w:rPr>
+          <w:rFonts w:hint="eastAsia"/>
+        </w:rPr>
+        <w:t>，</w:t>
+      </w:r>
+      <w:r>
+        <w:rPr>
+          <w:rFonts w:hint="eastAsia"/>
+          <w:highlight w:val="red"/>
+        </w:rPr>
+        <w:t>对应点击的跳转</w:t>
+      </w:r>
+      <w:r>
+        <w:rPr>
+          <w:rFonts w:hint="eastAsia"/>
+        </w:rPr>
+        <w:t>，</w:t>
+      </w:r>
+      <w:r>
+        <w:rPr>
+          <w:rFonts w:hint="eastAsia"/>
+          <w:highlight w:val="red"/>
+        </w:rPr>
+        <w:t>关于</w:t>
+      </w:r>
+      <w:proofErr w:type="spellStart"/>
+      <w:r>
+        <w:rPr>
+          <w:rFonts w:ascii="Consolas" w:hAnsi="Consolas" w:cs="Consolas"/>
+          <w:color w:val="000000"/>
+          <w:kern w:val="0"/>
+          <w:sz w:val="20"/>
+          <w:szCs w:val="20"/>
+          <w:highlight w:val="blue"/>
+        </w:rPr>
+        <w:t>AboutusActivity</w:t>
+      </w:r>
+      <w:proofErr w:type="spellEnd"/>
+      <w:r>
+        <w:rPr>
+          <w:rFonts w:hint="eastAsia"/>
+        </w:rPr>
+        <w:t>，</w:t>
+      </w:r>
+      <w:r>
+        <w:rPr>
+          <w:rFonts w:hint="eastAsia"/>
+          <w:highlight w:val="red"/>
+        </w:rPr>
+        <w:t>登出界面</w:t>
+      </w:r>
+      <w:r>
+        <w:rPr>
+          <w:rFonts w:hint="eastAsia"/>
+        </w:rPr>
+        <w:t>，</w:t>
+      </w:r>
+      <w:r>
+        <w:rPr>
+          <w:rFonts w:hint="eastAsia"/>
+          <w:highlight w:val="red"/>
+        </w:rPr>
+        <w:t>更换头像并上传</w:t>
+      </w:r>
+      <w:r>
+        <w:rPr>
+          <w:rFonts w:hint="eastAsia"/>
+        </w:rPr>
+        <w:t>，</w:t>
+      </w:r>
+      <w:r>
+        <w:rPr>
+          <w:rFonts w:hint="eastAsia"/>
+          <w:highlight w:val="red"/>
+        </w:rPr>
+        <w:t>我的帖子</w:t>
+      </w:r>
+      <w:proofErr w:type="spellStart"/>
+      <w:r>
+        <w:rPr>
+          <w:rFonts w:ascii="Consolas" w:hAnsi="Consolas" w:cs="Consolas"/>
+          <w:color w:val="000000"/>
+          <w:kern w:val="0"/>
+          <w:sz w:val="20"/>
+          <w:szCs w:val="20"/>
+          <w:highlight w:val="blue"/>
+        </w:rPr>
+        <w:t>MyThreadActivity</w:t>
+      </w:r>
+      <w:proofErr w:type="spellEnd"/>
+      <w:r>
+        <w:rPr>
+          <w:rFonts w:hint="eastAsia"/>
+        </w:rPr>
+        <w:t>和删除，回主页。</w:t>
+      </w:r>
+    </w:p>
+    <w:p>
+      <w:pPr>
+        <w:rPr>
+          <w:rFonts w:hint="eastAsia"/>
+        </w:rPr>
+      </w:pPr>
     </w:p>
     <w:p>
       <w:r>
@@ -1126,7 +1575,6 @@
           <w:rFonts w:hint="eastAsia"/>
           <w:highlight w:val="green"/>
         </w:rPr>
-        <w:lastRenderedPageBreak/>
         <w:t>接口列表：</w:t>
       </w:r>
     </w:p>
@@ -1630,10 +2078,7 @@
         <w:fldChar w:fldCharType="begin"/>
       </w:r>
       <w:r>
-        <w:instrText xml:space="preserve"> HYPERLINK "http://54.213.167.5/getFollowingList</w:instrText>
-      </w:r>
-      <w:r>
-        <w:instrText xml:space="preserve">.php?memberID=25&amp;viewerID=34&amp;limit=10&amp;page=1" </w:instrText>
+        <w:instrText xml:space="preserve"> HYPERLINK "http://54.213.167.5/getFollowingList.php?memberID=25&amp;viewerID=34&amp;limit=10&amp;page=1" </w:instrText>
       </w:r>
       <w:r>
         <w:fldChar w:fldCharType="separate"/>
@@ -2535,7 +2980,6 @@
           <w:rFonts w:hint="eastAsia"/>
           <w:lang w:val="en-CA"/>
         </w:rPr>
-        <w:lastRenderedPageBreak/>
         <w:t>补充：</w:t>
       </w:r>
       <w:r>
@@ -4408,15 +4852,7 @@
           <w:rFonts w:hint="eastAsia"/>
           <w:lang w:val="en-CA"/>
         </w:rPr>
-        <w:t>暂未使</w:t>
-      </w:r>
-      <w:r>
-        <w:rPr>
-          <w:rFonts w:hint="eastAsia"/>
-          <w:lang w:val="en-CA"/>
-        </w:rPr>
-        <w:lastRenderedPageBreak/>
-        <w:t>用</w:t>
+        <w:t>暂未使用</w:t>
       </w:r>
       <w:r>
         <w:rPr>
@@ -5289,10 +5725,7 @@
         <w:fldChar w:fldCharType="begin"/>
       </w:r>
       <w:r>
-        <w:instrText xml:space="preserve"> HYPERLINK "http://54.213.167.5/updateCardInfo.php?cardID=1&amp;cardTitle=title&amp;cardBarcode=barcode&amp;cardNumber=123456&amp;cardDes=Des&amp;frontViewImage=~/image/1</w:instrText>
-      </w:r>
-      <w:r>
-        <w:instrText xml:space="preserve">23.jpg&amp;backViewImage=~/image/123.jpg" </w:instrText>
+        <w:instrText xml:space="preserve"> HYPERLINK "http://54.213.167.5/updateCardInfo.php?cardID=1&amp;cardTitle=title&amp;cardBarcode=barcode&amp;cardNumber=123456&amp;cardDes=Des&amp;frontViewImage=~/image/123.jpg&amp;backViewImage=~/image/123.jpg" </w:instrText>
       </w:r>
       <w:r>
         <w:fldChar w:fldCharType="separate"/>
@@ -5316,8 +5749,6 @@
         </w:rPr>
         <w:t>&amp;cardDes=Des</w:t>
       </w:r>
-      <w:bookmarkStart w:id="0" w:name="_GoBack"/>
-      <w:bookmarkEnd w:id="0"/>
       <w:r>
         <w:rPr>
           <w:rStyle w:val="Hyperlink"/>
@@ -7453,7 +7884,6 @@
           <w:rFonts w:hint="eastAsia"/>
           <w:lang w:val="en-CA"/>
         </w:rPr>
-        <w:lastRenderedPageBreak/>
         <w:t xml:space="preserve">  &lt;option value="3" &lt;</w:t>
       </w:r>
       <w:proofErr w:type="spellStart"/>
@@ -8121,8 +8551,97 @@
       </w:rPr>
     </w:lvl>
   </w:abstractNum>
+  <w:abstractNum w:abstractNumId="1">
+    <w:nsid w:val="75A76597"/>
+    <w:multiLevelType w:val="hybridMultilevel"/>
+    <w:tmpl w:val="2596459C"/>
+    <w:lvl w:ilvl="0" w:tplc="0409000F">
+      <w:start w:val="1"/>
+      <w:numFmt w:val="decimal"/>
+      <w:lvlText w:val="%1."/>
+      <w:lvlJc w:val="left"/>
+      <w:pPr>
+        <w:ind w:left="480" w:hanging="480"/>
+      </w:pPr>
+    </w:lvl>
+    <w:lvl w:ilvl="1" w:tplc="04090019" w:tentative="1">
+      <w:start w:val="1"/>
+      <w:numFmt w:val="lowerLetter"/>
+      <w:lvlText w:val="%2)"/>
+      <w:lvlJc w:val="left"/>
+      <w:pPr>
+        <w:ind w:left="960" w:hanging="480"/>
+      </w:pPr>
+    </w:lvl>
+    <w:lvl w:ilvl="2" w:tplc="0409001B" w:tentative="1">
+      <w:start w:val="1"/>
+      <w:numFmt w:val="lowerRoman"/>
+      <w:lvlText w:val="%3."/>
+      <w:lvlJc w:val="right"/>
+      <w:pPr>
+        <w:ind w:left="1440" w:hanging="480"/>
+      </w:pPr>
+    </w:lvl>
+    <w:lvl w:ilvl="3" w:tplc="0409000F" w:tentative="1">
+      <w:start w:val="1"/>
+      <w:numFmt w:val="decimal"/>
+      <w:lvlText w:val="%4."/>
+      <w:lvlJc w:val="left"/>
+      <w:pPr>
+        <w:ind w:left="1920" w:hanging="480"/>
+      </w:pPr>
+    </w:lvl>
+    <w:lvl w:ilvl="4" w:tplc="04090019" w:tentative="1">
+      <w:start w:val="1"/>
+      <w:numFmt w:val="lowerLetter"/>
+      <w:lvlText w:val="%5)"/>
+      <w:lvlJc w:val="left"/>
+      <w:pPr>
+        <w:ind w:left="2400" w:hanging="480"/>
+      </w:pPr>
+    </w:lvl>
+    <w:lvl w:ilvl="5" w:tplc="0409001B" w:tentative="1">
+      <w:start w:val="1"/>
+      <w:numFmt w:val="lowerRoman"/>
+      <w:lvlText w:val="%6."/>
+      <w:lvlJc w:val="right"/>
+      <w:pPr>
+        <w:ind w:left="2880" w:hanging="480"/>
+      </w:pPr>
+    </w:lvl>
+    <w:lvl w:ilvl="6" w:tplc="0409000F" w:tentative="1">
+      <w:start w:val="1"/>
+      <w:numFmt w:val="decimal"/>
+      <w:lvlText w:val="%7."/>
+      <w:lvlJc w:val="left"/>
+      <w:pPr>
+        <w:ind w:left="3360" w:hanging="480"/>
+      </w:pPr>
+    </w:lvl>
+    <w:lvl w:ilvl="7" w:tplc="04090019" w:tentative="1">
+      <w:start w:val="1"/>
+      <w:numFmt w:val="lowerLetter"/>
+      <w:lvlText w:val="%8)"/>
+      <w:lvlJc w:val="left"/>
+      <w:pPr>
+        <w:ind w:left="3840" w:hanging="480"/>
+      </w:pPr>
+    </w:lvl>
+    <w:lvl w:ilvl="8" w:tplc="0409001B" w:tentative="1">
+      <w:start w:val="1"/>
+      <w:numFmt w:val="lowerRoman"/>
+      <w:lvlText w:val="%9."/>
+      <w:lvlJc w:val="right"/>
+      <w:pPr>
+        <w:ind w:left="4320" w:hanging="480"/>
+      </w:pPr>
+    </w:lvl>
+  </w:abstractNum>
   <w:num w:numId="1">
     <w:abstractNumId w:val="0"/>
+  </w:num>
+  <w:num w:numId="2">
+    <w:abstractNumId w:val="1"/>
   </w:num>
 </w:numbering>
 </file>

</xml_diff>